<commit_message>
added ips_aip script to keep separate
</commit_message>
<xml_diff>
--- a/Core Value Drivers Guide.docx
+++ b/Core Value Drivers Guide.docx
@@ -5,26 +5,59 @@
     <w:p>
       <w:pPr>
         <w:pStyle w:val="Title"/>
+        <w:rPr>
+          <w:rFonts w:ascii="Lexend" w:hAnsi="Lexend"/>
+        </w:rPr>
       </w:pPr>
       <w:r>
+        <w:rPr>
+          <w:rFonts w:ascii="Lexend" w:hAnsi="Lexend"/>
+        </w:rPr>
         <w:t>Core Value Drivers Guide</w:t>
       </w:r>
     </w:p>
     <w:p>
+      <w:pPr>
+        <w:rPr>
+          <w:rFonts w:ascii="Lexend" w:hAnsi="Lexend"/>
+        </w:rPr>
+      </w:pPr>
       <w:r>
+        <w:rPr>
+          <w:rFonts w:ascii="Lexend" w:hAnsi="Lexend"/>
+        </w:rPr>
         <w:t xml:space="preserve">These files are intended to help you report on and monitor your groups’ Core Value Drivers metrics. They are structured so that you will have monthly and YTD results. </w:t>
       </w:r>
     </w:p>
     <w:p>
+      <w:pPr>
+        <w:rPr>
+          <w:rFonts w:ascii="Lexend" w:hAnsi="Lexend"/>
+        </w:rPr>
+      </w:pPr>
       <w:r>
+        <w:rPr>
+          <w:rFonts w:ascii="Lexend" w:hAnsi="Lexend"/>
+        </w:rPr>
         <w:t>On each sheet, there will be a row for each group, for each month in the period, along with a YTD row. The YTD row is the rate for the year so far. For example, on the “Segment” sheet there will be an AMC row for each month in the period and an AMC YTD row.</w:t>
       </w:r>
     </w:p>
     <w:p>
+      <w:pPr>
+        <w:rPr>
+          <w:rFonts w:ascii="Lexend" w:hAnsi="Lexend"/>
+        </w:rPr>
+      </w:pPr>
       <w:r>
+        <w:rPr>
+          <w:rFonts w:ascii="Lexend" w:hAnsi="Lexend"/>
+        </w:rPr>
         <w:t>Individual Data</w:t>
       </w:r>
       <w:r>
+        <w:rPr>
+          <w:rFonts w:ascii="Lexend" w:hAnsi="Lexend"/>
+        </w:rPr>
         <w:t>:</w:t>
       </w:r>
     </w:p>
@@ -35,8 +68,14 @@
           <w:ilvl w:val="0"/>
           <w:numId w:val="2"/>
         </w:numPr>
+        <w:rPr>
+          <w:rFonts w:ascii="Lexend" w:hAnsi="Lexend"/>
+        </w:rPr>
       </w:pPr>
       <w:r>
+        <w:rPr>
+          <w:rFonts w:ascii="Lexend" w:hAnsi="Lexend"/>
+        </w:rPr>
         <w:t>Internal Fill:</w:t>
       </w:r>
     </w:p>
@@ -47,24 +86,42 @@
           <w:ilvl w:val="1"/>
           <w:numId w:val="2"/>
         </w:numPr>
+        <w:rPr>
+          <w:rFonts w:ascii="Lexend" w:hAnsi="Lexend"/>
+        </w:rPr>
       </w:pPr>
       <w:r>
+        <w:rPr>
+          <w:rFonts w:ascii="Lexend" w:hAnsi="Lexend"/>
+        </w:rPr>
         <w:t xml:space="preserve">Data Details: This includes </w:t>
       </w:r>
       <w:proofErr w:type="gramStart"/>
       <w:r>
+        <w:rPr>
+          <w:rFonts w:ascii="Lexend" w:hAnsi="Lexend"/>
+        </w:rPr>
         <w:t>all of</w:t>
       </w:r>
       <w:proofErr w:type="gramEnd"/>
       <w:r>
+        <w:rPr>
+          <w:rFonts w:ascii="Lexend" w:hAnsi="Lexend"/>
+        </w:rPr>
         <w:t xml:space="preserve"> the moves that are included in the Internal Fill Rate. If they had a corresponding change on the Worker Data Hires and Job Changes report on the same day as their time in position start date, that data is also included, starting in column K </w:t>
       </w:r>
       <w:proofErr w:type="spellStart"/>
       <w:r>
+        <w:rPr>
+          <w:rFonts w:ascii="Lexend" w:hAnsi="Lexend"/>
+        </w:rPr>
         <w:t>effective_date</w:t>
       </w:r>
       <w:proofErr w:type="spellEnd"/>
       <w:r>
+        <w:rPr>
+          <w:rFonts w:ascii="Lexend" w:hAnsi="Lexend"/>
+        </w:rPr>
         <w:t>.</w:t>
       </w:r>
     </w:p>
@@ -75,8 +132,14 @@
           <w:ilvl w:val="0"/>
           <w:numId w:val="2"/>
         </w:numPr>
+        <w:rPr>
+          <w:rFonts w:ascii="Lexend" w:hAnsi="Lexend"/>
+        </w:rPr>
       </w:pPr>
       <w:r>
+        <w:rPr>
+          <w:rFonts w:ascii="Lexend" w:hAnsi="Lexend"/>
+        </w:rPr>
         <w:t>Voluntary Turnover:</w:t>
       </w:r>
     </w:p>
@@ -87,8 +150,14 @@
           <w:ilvl w:val="1"/>
           <w:numId w:val="2"/>
         </w:numPr>
+        <w:rPr>
+          <w:rFonts w:ascii="Lexend" w:hAnsi="Lexend"/>
+        </w:rPr>
       </w:pPr>
       <w:r>
+        <w:rPr>
+          <w:rFonts w:ascii="Lexend" w:hAnsi="Lexend"/>
+        </w:rPr>
         <w:t>Monthly sheets: There is a sheet for each month in the period that includes all employees that are included in that month’s headcount (e.g., Sheet “Jan” has all employees included in January’s headcount).</w:t>
       </w:r>
     </w:p>
@@ -99,22 +168,35 @@
           <w:ilvl w:val="1"/>
           <w:numId w:val="2"/>
         </w:numPr>
+        <w:rPr>
+          <w:rFonts w:ascii="Lexend" w:hAnsi="Lexend"/>
+        </w:rPr>
       </w:pPr>
       <w:r>
+        <w:rPr>
+          <w:rFonts w:ascii="Lexend" w:hAnsi="Lexend"/>
+        </w:rPr>
         <w:t>Voluntary Terms: This sheet includes all voluntary terminations that occurred during the period.</w:t>
       </w:r>
     </w:p>
     <w:p>
       <w:pPr>
         <w:pStyle w:val="Heading2"/>
+        <w:rPr>
+          <w:rFonts w:ascii="Lexend" w:hAnsi="Lexend"/>
+        </w:rPr>
       </w:pPr>
       <w:r>
+        <w:rPr>
+          <w:rFonts w:ascii="Lexend" w:hAnsi="Lexend"/>
+        </w:rPr>
         <w:t>Internal Fill Rate</w:t>
       </w:r>
     </w:p>
     <w:p>
       <w:pPr>
         <w:rPr>
+          <w:rFonts w:ascii="Lexend" w:hAnsi="Lexend"/>
           <w:sz w:val="20"/>
           <w:szCs w:val="20"/>
         </w:rPr>
@@ -165,7 +247,13 @@
         </m:oMath>
       </m:oMathPara>
     </w:p>
-    <w:p/>
+    <w:p>
+      <w:pPr>
+        <w:rPr>
+          <w:rFonts w:ascii="Lexend" w:hAnsi="Lexend"/>
+        </w:rPr>
+      </w:pPr>
+    </w:p>
     <w:tbl>
       <w:tblPr>
         <w:tblW w:w="10087" w:type="dxa"/>
@@ -209,7 +297,7 @@
               <w:spacing w:after="0" w:line="240" w:lineRule="auto"/>
               <w:jc w:val="center"/>
               <w:rPr>
-                <w:rFonts w:ascii="Arial" w:eastAsia="Times New Roman" w:hAnsi="Arial" w:cs="Arial"/>
+                <w:rFonts w:ascii="Lexend" w:eastAsia="Times New Roman" w:hAnsi="Lexend" w:cs="Arial"/>
                 <w:kern w:val="0"/>
                 <w14:ligatures w14:val="none"/>
               </w:rPr>
@@ -250,7 +338,7 @@
             <w:pPr>
               <w:spacing w:after="0" w:line="240" w:lineRule="auto"/>
               <w:rPr>
-                <w:rFonts w:ascii="Arial" w:eastAsia="Times New Roman" w:hAnsi="Arial" w:cs="Arial"/>
+                <w:rFonts w:ascii="Lexend" w:eastAsia="Times New Roman" w:hAnsi="Lexend" w:cs="Arial"/>
                 <w:kern w:val="0"/>
                 <w14:ligatures w14:val="none"/>
               </w:rPr>
@@ -289,7 +377,7 @@
             <w:pPr>
               <w:spacing w:after="0" w:line="240" w:lineRule="auto"/>
               <w:rPr>
-                <w:rFonts w:ascii="Arial" w:eastAsia="Times New Roman" w:hAnsi="Arial" w:cs="Arial"/>
+                <w:rFonts w:ascii="Lexend" w:eastAsia="Times New Roman" w:hAnsi="Lexend" w:cs="Arial"/>
                 <w:kern w:val="0"/>
                 <w14:ligatures w14:val="none"/>
               </w:rPr>
@@ -337,7 +425,7 @@
             <w:pPr>
               <w:spacing w:after="0" w:line="240" w:lineRule="auto"/>
               <w:rPr>
-                <w:rFonts w:ascii="Arial" w:eastAsia="Times New Roman" w:hAnsi="Arial" w:cs="Arial"/>
+                <w:rFonts w:ascii="Lexend" w:eastAsia="Times New Roman" w:hAnsi="Lexend" w:cs="Arial"/>
                 <w:kern w:val="0"/>
                 <w14:ligatures w14:val="none"/>
               </w:rPr>
@@ -367,7 +455,7 @@
             <w:pPr>
               <w:spacing w:after="0" w:line="240" w:lineRule="auto"/>
               <w:rPr>
-                <w:rFonts w:ascii="Arial" w:eastAsia="Times New Roman" w:hAnsi="Arial" w:cs="Arial"/>
+                <w:rFonts w:ascii="Lexend" w:eastAsia="Times New Roman" w:hAnsi="Lexend" w:cs="Arial"/>
                 <w:kern w:val="0"/>
                 <w14:ligatures w14:val="none"/>
               </w:rPr>
@@ -406,7 +494,7 @@
             <w:pPr>
               <w:spacing w:after="0" w:line="240" w:lineRule="auto"/>
               <w:rPr>
-                <w:rFonts w:ascii="Arial" w:eastAsia="Times New Roman" w:hAnsi="Arial" w:cs="Arial"/>
+                <w:rFonts w:ascii="Lexend" w:eastAsia="Times New Roman" w:hAnsi="Lexend" w:cs="Arial"/>
                 <w:kern w:val="0"/>
                 <w14:ligatures w14:val="none"/>
               </w:rPr>
@@ -444,7 +532,7 @@
             <w:pPr>
               <w:spacing w:after="0" w:line="240" w:lineRule="auto"/>
               <w:rPr>
-                <w:rFonts w:ascii="Arial" w:eastAsia="Times New Roman" w:hAnsi="Arial" w:cs="Arial"/>
+                <w:rFonts w:ascii="Lexend" w:eastAsia="Times New Roman" w:hAnsi="Lexend" w:cs="Arial"/>
                 <w:kern w:val="0"/>
                 <w14:ligatures w14:val="none"/>
               </w:rPr>
@@ -474,7 +562,7 @@
             <w:pPr>
               <w:spacing w:after="0" w:line="240" w:lineRule="auto"/>
               <w:rPr>
-                <w:rFonts w:ascii="Arial" w:eastAsia="Times New Roman" w:hAnsi="Arial" w:cs="Arial"/>
+                <w:rFonts w:ascii="Lexend" w:eastAsia="Times New Roman" w:hAnsi="Lexend" w:cs="Arial"/>
                 <w:kern w:val="0"/>
                 <w14:ligatures w14:val="none"/>
               </w:rPr>
@@ -513,7 +601,7 @@
             <w:pPr>
               <w:spacing w:after="0" w:line="240" w:lineRule="auto"/>
               <w:rPr>
-                <w:rFonts w:ascii="Arial" w:eastAsia="Times New Roman" w:hAnsi="Arial" w:cs="Arial"/>
+                <w:rFonts w:ascii="Lexend" w:eastAsia="Times New Roman" w:hAnsi="Lexend" w:cs="Arial"/>
                 <w:kern w:val="0"/>
                 <w14:ligatures w14:val="none"/>
               </w:rPr>
@@ -525,23 +613,14 @@
                 <w:kern w:val="24"/>
                 <w14:ligatures w14:val="none"/>
               </w:rPr>
-              <w:t>Supervisor+</w:t>
-            </w:r>
-            <w:r>
-              <w:rPr>
-                <w:rFonts w:ascii="Lexend" w:eastAsia="Times New Roman" w:hAnsi="Lexend" w:cs="Arial"/>
-                <w:color w:val="000000" w:themeColor="dark1"/>
-                <w:kern w:val="24"/>
-                <w14:ligatures w14:val="none"/>
-              </w:rPr>
-              <w:t xml:space="preserve"> (by career level)</w:t>
-            </w:r>
-          </w:p>
-          <w:p>
-            <w:pPr>
-              <w:spacing w:after="0" w:line="240" w:lineRule="auto"/>
-              <w:rPr>
-                <w:rFonts w:ascii="Arial" w:eastAsia="Times New Roman" w:hAnsi="Arial" w:cs="Arial"/>
+              <w:t>Supervisor+ (by career level)</w:t>
+            </w:r>
+          </w:p>
+          <w:p>
+            <w:pPr>
+              <w:spacing w:after="0" w:line="240" w:lineRule="auto"/>
+              <w:rPr>
+                <w:rFonts w:ascii="Lexend" w:eastAsia="Times New Roman" w:hAnsi="Lexend" w:cs="Arial"/>
                 <w:kern w:val="0"/>
                 <w14:ligatures w14:val="none"/>
               </w:rPr>
@@ -560,7 +639,7 @@
             <w:pPr>
               <w:spacing w:after="0" w:line="240" w:lineRule="auto"/>
               <w:rPr>
-                <w:rFonts w:ascii="Arial" w:eastAsia="Times New Roman" w:hAnsi="Arial" w:cs="Arial"/>
+                <w:rFonts w:ascii="Lexend" w:eastAsia="Times New Roman" w:hAnsi="Lexend" w:cs="Arial"/>
                 <w:kern w:val="0"/>
                 <w14:ligatures w14:val="none"/>
               </w:rPr>
@@ -598,7 +677,7 @@
             <w:pPr>
               <w:spacing w:after="0" w:line="240" w:lineRule="auto"/>
               <w:rPr>
-                <w:rFonts w:ascii="Arial" w:eastAsia="Times New Roman" w:hAnsi="Arial" w:cs="Arial"/>
+                <w:rFonts w:ascii="Lexend" w:eastAsia="Times New Roman" w:hAnsi="Lexend" w:cs="Arial"/>
                 <w:kern w:val="0"/>
                 <w14:ligatures w14:val="none"/>
               </w:rPr>
@@ -628,7 +707,7 @@
             <w:pPr>
               <w:spacing w:after="0" w:line="240" w:lineRule="auto"/>
               <w:rPr>
-                <w:rFonts w:ascii="Arial" w:eastAsia="Times New Roman" w:hAnsi="Arial" w:cs="Arial"/>
+                <w:rFonts w:ascii="Lexend" w:eastAsia="Times New Roman" w:hAnsi="Lexend" w:cs="Arial"/>
                 <w:kern w:val="0"/>
                 <w14:ligatures w14:val="none"/>
               </w:rPr>
@@ -667,7 +746,7 @@
             <w:pPr>
               <w:spacing w:after="0" w:line="240" w:lineRule="auto"/>
               <w:rPr>
-                <w:rFonts w:ascii="Arial" w:eastAsia="Times New Roman" w:hAnsi="Arial" w:cs="Arial"/>
+                <w:rFonts w:ascii="Lexend" w:eastAsia="Times New Roman" w:hAnsi="Lexend" w:cs="Arial"/>
                 <w:kern w:val="0"/>
                 <w14:ligatures w14:val="none"/>
               </w:rPr>
@@ -705,7 +784,7 @@
             <w:pPr>
               <w:spacing w:after="0" w:line="240" w:lineRule="auto"/>
               <w:rPr>
-                <w:rFonts w:ascii="Arial" w:eastAsia="Times New Roman" w:hAnsi="Arial" w:cs="Arial"/>
+                <w:rFonts w:ascii="Lexend" w:eastAsia="Times New Roman" w:hAnsi="Lexend" w:cs="Arial"/>
                 <w:kern w:val="0"/>
                 <w14:ligatures w14:val="none"/>
               </w:rPr>
@@ -735,7 +814,7 @@
             <w:pPr>
               <w:spacing w:after="0" w:line="240" w:lineRule="auto"/>
               <w:rPr>
-                <w:rFonts w:ascii="Arial" w:eastAsia="Times New Roman" w:hAnsi="Arial" w:cs="Arial"/>
+                <w:rFonts w:ascii="Lexend" w:eastAsia="Times New Roman" w:hAnsi="Lexend" w:cs="Arial"/>
                 <w:kern w:val="0"/>
                 <w14:ligatures w14:val="none"/>
               </w:rPr>
@@ -774,7 +853,7 @@
             <w:pPr>
               <w:spacing w:after="0" w:line="240" w:lineRule="auto"/>
               <w:rPr>
-                <w:rFonts w:ascii="Arial" w:eastAsia="Times New Roman" w:hAnsi="Arial" w:cs="Arial"/>
+                <w:rFonts w:ascii="Lexend" w:eastAsia="Times New Roman" w:hAnsi="Lexend" w:cs="Arial"/>
                 <w:kern w:val="0"/>
                 <w14:ligatures w14:val="none"/>
               </w:rPr>
@@ -820,7 +899,7 @@
               <w:spacing w:after="0" w:line="240" w:lineRule="auto"/>
               <w:jc w:val="center"/>
               <w:rPr>
-                <w:rFonts w:ascii="Arial" w:eastAsia="Times New Roman" w:hAnsi="Arial" w:cs="Arial"/>
+                <w:rFonts w:ascii="Lexend" w:eastAsia="Times New Roman" w:hAnsi="Lexend" w:cs="Arial"/>
                 <w:kern w:val="0"/>
                 <w14:ligatures w14:val="none"/>
               </w:rPr>
@@ -861,7 +940,7 @@
             <w:pPr>
               <w:spacing w:after="0" w:line="240" w:lineRule="auto"/>
               <w:rPr>
-                <w:rFonts w:ascii="Arial" w:eastAsia="Times New Roman" w:hAnsi="Arial" w:cs="Arial"/>
+                <w:rFonts w:ascii="Lexend" w:eastAsia="Times New Roman" w:hAnsi="Lexend" w:cs="Arial"/>
                 <w:kern w:val="0"/>
                 <w14:ligatures w14:val="none"/>
               </w:rPr>
@@ -900,7 +979,7 @@
             <w:pPr>
               <w:spacing w:after="0" w:line="240" w:lineRule="auto"/>
               <w:rPr>
-                <w:rFonts w:ascii="Arial" w:eastAsia="Times New Roman" w:hAnsi="Arial" w:cs="Arial"/>
+                <w:rFonts w:ascii="Lexend" w:eastAsia="Times New Roman" w:hAnsi="Lexend" w:cs="Arial"/>
                 <w:kern w:val="0"/>
                 <w14:ligatures w14:val="none"/>
               </w:rPr>
@@ -912,25 +991,7 @@
                 <w:kern w:val="24"/>
                 <w14:ligatures w14:val="none"/>
               </w:rPr>
-              <w:t>If hire dat</w:t>
-            </w:r>
-            <w:r>
-              <w:rPr>
-                <w:rFonts w:ascii="Lexend" w:eastAsia="Times New Roman" w:hAnsi="Lexend" w:cs="Arial"/>
-                <w:color w:val="000000" w:themeColor="dark1"/>
-                <w:kern w:val="24"/>
-                <w14:ligatures w14:val="none"/>
-              </w:rPr>
-              <w:t>e</w:t>
-            </w:r>
-            <w:r>
-              <w:rPr>
-                <w:rFonts w:ascii="Lexend" w:eastAsia="Times New Roman" w:hAnsi="Lexend" w:cs="Arial"/>
-                <w:color w:val="000000" w:themeColor="dark1"/>
-                <w:kern w:val="24"/>
-                <w14:ligatures w14:val="none"/>
-              </w:rPr>
-              <w:t xml:space="preserve"> is before position start date</w:t>
+              <w:t>If hire date is before position start date</w:t>
             </w:r>
           </w:p>
         </w:tc>
@@ -956,7 +1017,7 @@
             <w:pPr>
               <w:spacing w:after="0" w:line="240" w:lineRule="auto"/>
               <w:rPr>
-                <w:rFonts w:ascii="Arial" w:eastAsia="Times New Roman" w:hAnsi="Arial" w:cs="Arial"/>
+                <w:rFonts w:ascii="Lexend" w:eastAsia="Times New Roman" w:hAnsi="Lexend" w:cs="Arial"/>
                 <w:kern w:val="0"/>
                 <w14:ligatures w14:val="none"/>
               </w:rPr>
@@ -986,7 +1047,7 @@
             <w:pPr>
               <w:spacing w:after="0" w:line="240" w:lineRule="auto"/>
               <w:rPr>
-                <w:rFonts w:ascii="Arial" w:eastAsia="Times New Roman" w:hAnsi="Arial" w:cs="Arial"/>
+                <w:rFonts w:ascii="Lexend" w:eastAsia="Times New Roman" w:hAnsi="Lexend" w:cs="Arial"/>
                 <w:kern w:val="0"/>
                 <w14:ligatures w14:val="none"/>
               </w:rPr>
@@ -1025,7 +1086,7 @@
             <w:pPr>
               <w:spacing w:after="0" w:line="240" w:lineRule="auto"/>
               <w:rPr>
-                <w:rFonts w:ascii="Arial" w:eastAsia="Times New Roman" w:hAnsi="Arial" w:cs="Arial"/>
+                <w:rFonts w:ascii="Lexend" w:eastAsia="Times New Roman" w:hAnsi="Lexend" w:cs="Arial"/>
                 <w:kern w:val="0"/>
                 <w14:ligatures w14:val="none"/>
               </w:rPr>
@@ -1037,36 +1098,30 @@
                 <w:kern w:val="24"/>
                 <w14:ligatures w14:val="none"/>
               </w:rPr>
-              <w:t>If hire dat</w:t>
-            </w:r>
-            <w:r>
-              <w:rPr>
-                <w:rFonts w:ascii="Lexend" w:eastAsia="Times New Roman" w:hAnsi="Lexend" w:cs="Arial"/>
-                <w:color w:val="000000" w:themeColor="dark1"/>
-                <w:kern w:val="24"/>
-                <w14:ligatures w14:val="none"/>
-              </w:rPr>
-              <w:t>e</w:t>
-            </w:r>
-            <w:r>
-              <w:rPr>
-                <w:rFonts w:ascii="Lexend" w:eastAsia="Times New Roman" w:hAnsi="Lexend" w:cs="Arial"/>
-                <w:color w:val="000000" w:themeColor="dark1"/>
-                <w:kern w:val="24"/>
-                <w14:ligatures w14:val="none"/>
-              </w:rPr>
-              <w:t xml:space="preserve"> is equal to position start date</w:t>
+              <w:t>If hire date is equal to position start date</w:t>
             </w:r>
           </w:p>
         </w:tc>
       </w:tr>
     </w:tbl>
-    <w:p/>
     <w:p>
       <w:pPr>
+        <w:rPr>
+          <w:rFonts w:ascii="Lexend" w:hAnsi="Lexend"/>
+        </w:rPr>
+      </w:pPr>
+    </w:p>
+    <w:p>
+      <w:pPr>
         <w:pStyle w:val="Heading2"/>
+        <w:rPr>
+          <w:rFonts w:ascii="Lexend" w:hAnsi="Lexend"/>
+        </w:rPr>
       </w:pPr>
       <w:r>
+        <w:rPr>
+          <w:rFonts w:ascii="Lexend" w:hAnsi="Lexend"/>
+        </w:rPr>
         <w:t>Voluntary Professional+ Turnover</w:t>
       </w:r>
     </w:p>
@@ -1076,6 +1131,7 @@
         <w:spacing w:before="0" w:beforeAutospacing="0" w:after="0" w:afterAutospacing="0" w:line="216" w:lineRule="auto"/>
         <w:jc w:val="center"/>
         <w:rPr>
+          <w:rFonts w:ascii="Lexend" w:hAnsi="Lexend"/>
           <w:sz w:val="18"/>
           <w:szCs w:val="18"/>
         </w:rPr>
@@ -1174,14 +1230,20 @@
       </m:oMath>
       <w:r>
         <w:rPr>
-          <w:rFonts w:ascii="Arial" w:eastAsia="Cambria Math" w:hAnsi="Arial" w:cstheme="minorBidi"/>
+          <w:rFonts w:ascii="Lexend" w:eastAsia="Cambria Math" w:hAnsi="Lexend" w:cstheme="minorBidi"/>
           <w:color w:val="000000" w:themeColor="text1"/>
           <w:kern w:val="24"/>
         </w:rPr>
         <w:t xml:space="preserve">   </w:t>
       </w:r>
     </w:p>
-    <w:p/>
+    <w:p>
+      <w:pPr>
+        <w:rPr>
+          <w:rFonts w:ascii="Lexend" w:hAnsi="Lexend"/>
+        </w:rPr>
+      </w:pPr>
+    </w:p>
     <w:tbl>
       <w:tblPr>
         <w:tblW w:w="10109" w:type="dxa"/>
@@ -1225,7 +1287,7 @@
               <w:spacing w:after="0" w:line="240" w:lineRule="auto"/>
               <w:jc w:val="center"/>
               <w:rPr>
-                <w:rFonts w:ascii="Arial" w:eastAsia="Times New Roman" w:hAnsi="Arial" w:cs="Arial"/>
+                <w:rFonts w:ascii="Lexend" w:eastAsia="Times New Roman" w:hAnsi="Lexend" w:cs="Arial"/>
                 <w:kern w:val="0"/>
                 <w14:ligatures w14:val="none"/>
               </w:rPr>
@@ -1266,7 +1328,7 @@
             <w:pPr>
               <w:spacing w:after="0" w:line="240" w:lineRule="auto"/>
               <w:rPr>
-                <w:rFonts w:ascii="Arial" w:eastAsia="Times New Roman" w:hAnsi="Arial" w:cs="Arial"/>
+                <w:rFonts w:ascii="Lexend" w:eastAsia="Times New Roman" w:hAnsi="Lexend" w:cs="Arial"/>
                 <w:kern w:val="0"/>
                 <w14:ligatures w14:val="none"/>
               </w:rPr>
@@ -1305,7 +1367,7 @@
             <w:pPr>
               <w:spacing w:after="0" w:line="240" w:lineRule="auto"/>
               <w:rPr>
-                <w:rFonts w:ascii="Arial" w:eastAsia="Times New Roman" w:hAnsi="Arial" w:cs="Arial"/>
+                <w:rFonts w:ascii="Lexend" w:eastAsia="Times New Roman" w:hAnsi="Lexend" w:cs="Arial"/>
                 <w:kern w:val="0"/>
                 <w14:ligatures w14:val="none"/>
               </w:rPr>
@@ -1352,7 +1414,7 @@
             <w:pPr>
               <w:spacing w:after="0" w:line="240" w:lineRule="auto"/>
               <w:rPr>
-                <w:rFonts w:ascii="Arial" w:eastAsia="Times New Roman" w:hAnsi="Arial" w:cs="Arial"/>
+                <w:rFonts w:ascii="Lexend" w:eastAsia="Times New Roman" w:hAnsi="Lexend" w:cs="Arial"/>
                 <w:kern w:val="0"/>
                 <w14:ligatures w14:val="none"/>
               </w:rPr>
@@ -1382,7 +1444,7 @@
             <w:pPr>
               <w:spacing w:after="0" w:line="240" w:lineRule="auto"/>
               <w:rPr>
-                <w:rFonts w:ascii="Arial" w:eastAsia="Times New Roman" w:hAnsi="Arial" w:cs="Arial"/>
+                <w:rFonts w:ascii="Lexend" w:eastAsia="Times New Roman" w:hAnsi="Lexend" w:cs="Arial"/>
                 <w:kern w:val="0"/>
                 <w14:ligatures w14:val="none"/>
               </w:rPr>
@@ -1421,7 +1483,7 @@
             <w:pPr>
               <w:spacing w:after="0" w:line="240" w:lineRule="auto"/>
               <w:rPr>
-                <w:rFonts w:ascii="Arial" w:eastAsia="Times New Roman" w:hAnsi="Arial" w:cs="Arial"/>
+                <w:rFonts w:ascii="Lexend" w:eastAsia="Times New Roman" w:hAnsi="Lexend" w:cs="Arial"/>
                 <w:kern w:val="0"/>
                 <w14:ligatures w14:val="none"/>
               </w:rPr>
@@ -1459,7 +1521,7 @@
             <w:pPr>
               <w:spacing w:after="0" w:line="240" w:lineRule="auto"/>
               <w:rPr>
-                <w:rFonts w:ascii="Arial" w:eastAsia="Times New Roman" w:hAnsi="Arial" w:cs="Arial"/>
+                <w:rFonts w:ascii="Lexend" w:eastAsia="Times New Roman" w:hAnsi="Lexend" w:cs="Arial"/>
                 <w:kern w:val="0"/>
                 <w14:ligatures w14:val="none"/>
               </w:rPr>
@@ -1489,7 +1551,7 @@
             <w:pPr>
               <w:spacing w:after="0" w:line="240" w:lineRule="auto"/>
               <w:rPr>
-                <w:rFonts w:ascii="Arial" w:eastAsia="Times New Roman" w:hAnsi="Arial" w:cs="Arial"/>
+                <w:rFonts w:ascii="Lexend" w:eastAsia="Times New Roman" w:hAnsi="Lexend" w:cs="Arial"/>
                 <w:kern w:val="0"/>
                 <w14:ligatures w14:val="none"/>
               </w:rPr>
@@ -1528,7 +1590,7 @@
             <w:pPr>
               <w:spacing w:after="0" w:line="240" w:lineRule="auto"/>
               <w:rPr>
-                <w:rFonts w:ascii="Arial" w:eastAsia="Times New Roman" w:hAnsi="Arial" w:cs="Arial"/>
+                <w:rFonts w:ascii="Lexend" w:eastAsia="Times New Roman" w:hAnsi="Lexend" w:cs="Arial"/>
                 <w:kern w:val="0"/>
                 <w14:ligatures w14:val="none"/>
               </w:rPr>
@@ -1556,7 +1618,7 @@
             <w:pPr>
               <w:spacing w:after="0" w:line="240" w:lineRule="auto"/>
               <w:rPr>
-                <w:rFonts w:ascii="Arial" w:eastAsia="Times New Roman" w:hAnsi="Arial" w:cs="Arial"/>
+                <w:rFonts w:ascii="Lexend" w:eastAsia="Times New Roman" w:hAnsi="Lexend" w:cs="Arial"/>
                 <w:kern w:val="0"/>
                 <w14:ligatures w14:val="none"/>
               </w:rPr>
@@ -1575,7 +1637,7 @@
             <w:pPr>
               <w:spacing w:after="0" w:line="240" w:lineRule="auto"/>
               <w:rPr>
-                <w:rFonts w:ascii="Arial" w:eastAsia="Times New Roman" w:hAnsi="Arial" w:cs="Arial"/>
+                <w:rFonts w:ascii="Lexend" w:eastAsia="Times New Roman" w:hAnsi="Lexend" w:cs="Arial"/>
                 <w:kern w:val="0"/>
                 <w14:ligatures w14:val="none"/>
               </w:rPr>
@@ -1613,7 +1675,7 @@
             <w:pPr>
               <w:spacing w:after="0" w:line="240" w:lineRule="auto"/>
               <w:rPr>
-                <w:rFonts w:ascii="Arial" w:eastAsia="Times New Roman" w:hAnsi="Arial" w:cs="Arial"/>
+                <w:rFonts w:ascii="Lexend" w:eastAsia="Times New Roman" w:hAnsi="Lexend" w:cs="Arial"/>
                 <w:kern w:val="0"/>
                 <w14:ligatures w14:val="none"/>
               </w:rPr>
@@ -1643,7 +1705,7 @@
             <w:pPr>
               <w:spacing w:after="0" w:line="240" w:lineRule="auto"/>
               <w:rPr>
-                <w:rFonts w:ascii="Arial" w:eastAsia="Times New Roman" w:hAnsi="Arial" w:cs="Arial"/>
+                <w:rFonts w:ascii="Lexend" w:eastAsia="Times New Roman" w:hAnsi="Lexend" w:cs="Arial"/>
                 <w:kern w:val="0"/>
                 <w14:ligatures w14:val="none"/>
               </w:rPr>
@@ -1682,7 +1744,7 @@
             <w:pPr>
               <w:spacing w:after="0" w:line="240" w:lineRule="auto"/>
               <w:rPr>
-                <w:rFonts w:ascii="Arial" w:eastAsia="Times New Roman" w:hAnsi="Arial" w:cs="Arial"/>
+                <w:rFonts w:ascii="Lexend" w:eastAsia="Times New Roman" w:hAnsi="Lexend" w:cs="Arial"/>
                 <w:kern w:val="0"/>
                 <w14:ligatures w14:val="none"/>
               </w:rPr>
@@ -1720,7 +1782,7 @@
             <w:pPr>
               <w:spacing w:after="0" w:line="240" w:lineRule="auto"/>
               <w:rPr>
-                <w:rFonts w:ascii="Arial" w:eastAsia="Times New Roman" w:hAnsi="Arial" w:cs="Arial"/>
+                <w:rFonts w:ascii="Lexend" w:eastAsia="Times New Roman" w:hAnsi="Lexend" w:cs="Arial"/>
                 <w:kern w:val="0"/>
                 <w14:ligatures w14:val="none"/>
               </w:rPr>
@@ -1750,7 +1812,7 @@
             <w:pPr>
               <w:spacing w:after="0" w:line="240" w:lineRule="auto"/>
               <w:rPr>
-                <w:rFonts w:ascii="Arial" w:eastAsia="Times New Roman" w:hAnsi="Arial" w:cs="Arial"/>
+                <w:rFonts w:ascii="Lexend" w:eastAsia="Times New Roman" w:hAnsi="Lexend" w:cs="Arial"/>
                 <w:kern w:val="0"/>
                 <w14:ligatures w14:val="none"/>
               </w:rPr>
@@ -1789,7 +1851,7 @@
             <w:pPr>
               <w:spacing w:after="0" w:line="240" w:lineRule="auto"/>
               <w:rPr>
-                <w:rFonts w:ascii="Arial" w:eastAsia="Times New Roman" w:hAnsi="Arial" w:cs="Arial"/>
+                <w:rFonts w:ascii="Lexend" w:eastAsia="Times New Roman" w:hAnsi="Lexend" w:cs="Arial"/>
                 <w:kern w:val="0"/>
                 <w14:ligatures w14:val="none"/>
               </w:rPr>
@@ -1835,7 +1897,7 @@
               <w:spacing w:after="0" w:line="240" w:lineRule="auto"/>
               <w:jc w:val="center"/>
               <w:rPr>
-                <w:rFonts w:ascii="Arial" w:eastAsia="Times New Roman" w:hAnsi="Arial" w:cs="Arial"/>
+                <w:rFonts w:ascii="Lexend" w:eastAsia="Times New Roman" w:hAnsi="Lexend" w:cs="Arial"/>
                 <w:kern w:val="0"/>
                 <w14:ligatures w14:val="none"/>
               </w:rPr>
@@ -1876,7 +1938,7 @@
             <w:pPr>
               <w:spacing w:after="0" w:line="240" w:lineRule="auto"/>
               <w:rPr>
-                <w:rFonts w:ascii="Arial" w:eastAsia="Times New Roman" w:hAnsi="Arial" w:cs="Arial"/>
+                <w:rFonts w:ascii="Lexend" w:eastAsia="Times New Roman" w:hAnsi="Lexend" w:cs="Arial"/>
                 <w:kern w:val="0"/>
                 <w14:ligatures w14:val="none"/>
               </w:rPr>
@@ -1915,7 +1977,7 @@
             <w:pPr>
               <w:spacing w:after="0" w:line="240" w:lineRule="auto"/>
               <w:rPr>
-                <w:rFonts w:ascii="Arial" w:eastAsia="Times New Roman" w:hAnsi="Arial" w:cs="Arial"/>
+                <w:rFonts w:ascii="Lexend" w:eastAsia="Times New Roman" w:hAnsi="Lexend" w:cs="Arial"/>
                 <w:kern w:val="0"/>
                 <w14:ligatures w14:val="none"/>
               </w:rPr>
@@ -1953,7 +2015,7 @@
             <w:pPr>
               <w:spacing w:after="0" w:line="240" w:lineRule="auto"/>
               <w:rPr>
-                <w:rFonts w:ascii="Arial" w:eastAsia="Times New Roman" w:hAnsi="Arial" w:cs="Arial"/>
+                <w:rFonts w:ascii="Lexend" w:eastAsia="Times New Roman" w:hAnsi="Lexend" w:cs="Arial"/>
                 <w:kern w:val="0"/>
                 <w14:ligatures w14:val="none"/>
               </w:rPr>
@@ -1983,7 +2045,7 @@
             <w:pPr>
               <w:spacing w:after="0" w:line="240" w:lineRule="auto"/>
               <w:rPr>
-                <w:rFonts w:ascii="Arial" w:eastAsia="Times New Roman" w:hAnsi="Arial" w:cs="Arial"/>
+                <w:rFonts w:ascii="Lexend" w:eastAsia="Times New Roman" w:hAnsi="Lexend" w:cs="Arial"/>
                 <w:kern w:val="0"/>
                 <w14:ligatures w14:val="none"/>
               </w:rPr>
@@ -2022,7 +2084,7 @@
             <w:pPr>
               <w:spacing w:after="0" w:line="240" w:lineRule="auto"/>
               <w:rPr>
-                <w:rFonts w:ascii="Arial" w:eastAsia="Times New Roman" w:hAnsi="Arial" w:cs="Arial"/>
+                <w:rFonts w:ascii="Lexend" w:eastAsia="Times New Roman" w:hAnsi="Lexend" w:cs="Arial"/>
                 <w:kern w:val="0"/>
                 <w14:ligatures w14:val="none"/>
               </w:rPr>
@@ -2040,18 +2102,31 @@
         </w:tc>
       </w:tr>
     </w:tbl>
-    <w:p/>
     <w:p>
       <w:pPr>
+        <w:rPr>
+          <w:rFonts w:ascii="Lexend" w:hAnsi="Lexend"/>
+        </w:rPr>
+      </w:pPr>
+    </w:p>
+    <w:p>
+      <w:pPr>
         <w:pStyle w:val="Heading2"/>
+        <w:rPr>
+          <w:rFonts w:ascii="Lexend" w:hAnsi="Lexend"/>
+        </w:rPr>
       </w:pPr>
       <w:r>
+        <w:rPr>
+          <w:rFonts w:ascii="Lexend" w:hAnsi="Lexend"/>
+        </w:rPr>
         <w:t>FAQ</w:t>
       </w:r>
     </w:p>
     <w:p>
       <w:pPr>
         <w:rPr>
+          <w:rFonts w:ascii="Lexend" w:hAnsi="Lexend"/>
           <w:i/>
           <w:iCs/>
           <w:color w:val="002060"/>
@@ -2059,6 +2134,7 @@
       </w:pPr>
       <w:r>
         <w:rPr>
+          <w:rFonts w:ascii="Lexend" w:hAnsi="Lexend"/>
           <w:i/>
           <w:iCs/>
           <w:color w:val="002060"/>
@@ -2067,7 +2143,15 @@
       </w:r>
     </w:p>
     <w:p>
+      <w:pPr>
+        <w:rPr>
+          <w:rFonts w:ascii="Lexend" w:hAnsi="Lexend"/>
+        </w:rPr>
+      </w:pPr>
       <w:r>
+        <w:rPr>
+          <w:rFonts w:ascii="Lexend" w:hAnsi="Lexend"/>
+        </w:rPr>
         <w:t>Potential scenarios:</w:t>
       </w:r>
     </w:p>
@@ -2078,8 +2162,14 @@
           <w:ilvl w:val="0"/>
           <w:numId w:val="1"/>
         </w:numPr>
+        <w:rPr>
+          <w:rFonts w:ascii="Lexend" w:hAnsi="Lexend"/>
+        </w:rPr>
       </w:pPr>
       <w:r>
+        <w:rPr>
+          <w:rFonts w:ascii="Lexend" w:hAnsi="Lexend"/>
+        </w:rPr>
         <w:t>Retroactive entries: A move was entered after the data was previously pulled and backdated. For example, if a move was entered on 2/6 and backdated to be effective 1/1, it would not have been included in the January count in the February update, but it would be included in the in the January count in the March update.</w:t>
       </w:r>
     </w:p>
@@ -2090,14 +2180,22 @@
           <w:ilvl w:val="0"/>
           <w:numId w:val="1"/>
         </w:numPr>
+        <w:rPr>
+          <w:rFonts w:ascii="Lexend" w:hAnsi="Lexend"/>
+        </w:rPr>
       </w:pPr>
       <w:r>
+        <w:rPr>
+          <w:rFonts w:ascii="Lexend" w:hAnsi="Lexend"/>
+        </w:rPr>
+        <w:lastRenderedPageBreak/>
         <w:t>Data change: This metric is based on what the data is today and will reflect what the data is currently. For example, if a team is under IPS and then moves to AMC, they will show as always being in AMC.</w:t>
       </w:r>
     </w:p>
     <w:p>
       <w:pPr>
         <w:rPr>
+          <w:rFonts w:ascii="Lexend" w:hAnsi="Lexend"/>
           <w:i/>
           <w:iCs/>
           <w:color w:val="002060"/>
@@ -2105,6 +2203,7 @@
       </w:pPr>
       <w:r>
         <w:rPr>
+          <w:rFonts w:ascii="Lexend" w:hAnsi="Lexend"/>
           <w:i/>
           <w:iCs/>
           <w:color w:val="002060"/>
@@ -2113,14 +2212,22 @@
       </w:r>
     </w:p>
     <w:p>
+      <w:pPr>
+        <w:rPr>
+          <w:rFonts w:ascii="Lexend" w:hAnsi="Lexend"/>
+        </w:rPr>
+      </w:pPr>
       <w:r>
-        <w:lastRenderedPageBreak/>
+        <w:rPr>
+          <w:rFonts w:ascii="Lexend" w:hAnsi="Lexend"/>
+        </w:rPr>
         <w:t>The Professional+ file contains all those with a career level, this includes those at AT1-E5 levels. The Manufacturing file includes all employees who do not have a career level. These are our DL/IDL employees.</w:t>
       </w:r>
     </w:p>
     <w:p>
       <w:pPr>
         <w:rPr>
+          <w:rFonts w:ascii="Lexend" w:hAnsi="Lexend"/>
           <w:i/>
           <w:iCs/>
           <w:color w:val="002060"/>
@@ -2128,6 +2235,7 @@
       </w:pPr>
       <w:r>
         <w:rPr>
+          <w:rFonts w:ascii="Lexend" w:hAnsi="Lexend"/>
           <w:i/>
           <w:iCs/>
           <w:color w:val="002060"/>
@@ -2136,6 +2244,7 @@
       </w:r>
       <w:r>
         <w:rPr>
+          <w:rFonts w:ascii="Lexend" w:hAnsi="Lexend"/>
           <w:i/>
           <w:iCs/>
           <w:color w:val="002060"/>
@@ -2144,15 +2253,29 @@
       </w:r>
     </w:p>
     <w:p>
+      <w:pPr>
+        <w:rPr>
+          <w:rFonts w:ascii="Lexend" w:hAnsi="Lexend"/>
+        </w:rPr>
+      </w:pPr>
       <w:r>
+        <w:rPr>
+          <w:rFonts w:ascii="Lexend" w:hAnsi="Lexend"/>
+        </w:rPr>
         <w:t xml:space="preserve">This could be due to an error in how the transaction was processed. For example, if someone received a promotion but it was entered as a lateral move, or if they only had a data change but a new job profile was created in error. You can investigate this further in Workday under Worker History or by reaching out to </w:t>
       </w:r>
       <w:proofErr w:type="spellStart"/>
       <w:r>
+        <w:rPr>
+          <w:rFonts w:ascii="Lexend" w:hAnsi="Lexend"/>
+        </w:rPr>
         <w:t>myHR</w:t>
       </w:r>
       <w:proofErr w:type="spellEnd"/>
       <w:r>
+        <w:rPr>
+          <w:rFonts w:ascii="Lexend" w:hAnsi="Lexend"/>
+        </w:rPr>
         <w:t>.</w:t>
       </w:r>
     </w:p>
@@ -3003,6 +3126,7 @@
   <w:style w:type="character" w:default="1" w:styleId="DefaultParagraphFont">
     <w:name w:val="Default Paragraph Font"/>
     <w:uiPriority w:val="1"/>
+    <w:semiHidden/>
     <w:unhideWhenUsed/>
   </w:style>
   <w:style w:type="table" w:default="1" w:styleId="TableNormal">

</xml_diff>

<commit_message>
Updated data validation file to include all changes except duplicate promo and new hires
</commit_message>
<xml_diff>
--- a/Core Value Drivers Guide.docx
+++ b/Core Value Drivers Guide.docx
@@ -1255,8 +1255,8 @@
       </w:tblPr>
       <w:tblGrid>
         <w:gridCol w:w="1627"/>
-        <w:gridCol w:w="1615"/>
-        <w:gridCol w:w="6867"/>
+        <w:gridCol w:w="1949"/>
+        <w:gridCol w:w="6533"/>
       </w:tblGrid>
       <w:tr>
         <w:trPr>
@@ -1307,7 +1307,7 @@
         </w:tc>
         <w:tc>
           <w:tcPr>
-            <w:tcW w:w="1615" w:type="dxa"/>
+            <w:tcW w:w="1949" w:type="dxa"/>
             <w:tcBorders>
               <w:top w:val="single" w:sz="18" w:space="0" w:color="71B840"/>
               <w:left w:val="single" w:sz="8" w:space="0" w:color="FFFFFF"/>
@@ -1346,7 +1346,7 @@
         </w:tc>
         <w:tc>
           <w:tcPr>
-            <w:tcW w:w="6867" w:type="dxa"/>
+            <w:tcW w:w="6533" w:type="dxa"/>
             <w:tcBorders>
               <w:top w:val="single" w:sz="18" w:space="0" w:color="71B840"/>
               <w:left w:val="single" w:sz="8" w:space="0" w:color="71B840"/>
@@ -1423,7 +1423,7 @@
         </w:tc>
         <w:tc>
           <w:tcPr>
-            <w:tcW w:w="1615" w:type="dxa"/>
+            <w:tcW w:w="1949" w:type="dxa"/>
             <w:tcBorders>
               <w:top w:val="single" w:sz="8" w:space="0" w:color="71B840"/>
               <w:left w:val="single" w:sz="8" w:space="0" w:color="FFFFFF"/>
@@ -1462,7 +1462,7 @@
         </w:tc>
         <w:tc>
           <w:tcPr>
-            <w:tcW w:w="6867" w:type="dxa"/>
+            <w:tcW w:w="6533" w:type="dxa"/>
             <w:tcBorders>
               <w:top w:val="single" w:sz="8" w:space="0" w:color="71B840"/>
               <w:left w:val="single" w:sz="8" w:space="0" w:color="71B840"/>
@@ -1530,7 +1530,7 @@
         </w:tc>
         <w:tc>
           <w:tcPr>
-            <w:tcW w:w="1615" w:type="dxa"/>
+            <w:tcW w:w="1949" w:type="dxa"/>
             <w:tcBorders>
               <w:top w:val="single" w:sz="8" w:space="0" w:color="71B840"/>
               <w:left w:val="single" w:sz="8" w:space="0" w:color="FFFFFF"/>
@@ -1569,7 +1569,7 @@
         </w:tc>
         <w:tc>
           <w:tcPr>
-            <w:tcW w:w="6867" w:type="dxa"/>
+            <w:tcW w:w="6533" w:type="dxa"/>
             <w:tcBorders>
               <w:top w:val="single" w:sz="8" w:space="0" w:color="71B840"/>
               <w:left w:val="single" w:sz="8" w:space="0" w:color="71B840"/>
@@ -1684,7 +1684,7 @@
         </w:tc>
         <w:tc>
           <w:tcPr>
-            <w:tcW w:w="1615" w:type="dxa"/>
+            <w:tcW w:w="1949" w:type="dxa"/>
             <w:tcBorders>
               <w:top w:val="single" w:sz="8" w:space="0" w:color="71B840"/>
               <w:left w:val="single" w:sz="8" w:space="0" w:color="FFFFFF"/>
@@ -1723,7 +1723,7 @@
         </w:tc>
         <w:tc>
           <w:tcPr>
-            <w:tcW w:w="6867" w:type="dxa"/>
+            <w:tcW w:w="6533" w:type="dxa"/>
             <w:tcBorders>
               <w:top w:val="single" w:sz="8" w:space="0" w:color="71B840"/>
               <w:left w:val="single" w:sz="8" w:space="0" w:color="71B840"/>
@@ -1791,7 +1791,7 @@
         </w:tc>
         <w:tc>
           <w:tcPr>
-            <w:tcW w:w="1615" w:type="dxa"/>
+            <w:tcW w:w="1949" w:type="dxa"/>
             <w:tcBorders>
               <w:top w:val="single" w:sz="8" w:space="0" w:color="71B840"/>
               <w:left w:val="single" w:sz="8" w:space="0" w:color="FFFFFF"/>
@@ -1830,7 +1830,7 @@
         </w:tc>
         <w:tc>
           <w:tcPr>
-            <w:tcW w:w="6867" w:type="dxa"/>
+            <w:tcW w:w="6533" w:type="dxa"/>
             <w:tcBorders>
               <w:top w:val="single" w:sz="8" w:space="0" w:color="71B840"/>
               <w:left w:val="single" w:sz="8" w:space="0" w:color="71B840"/>
@@ -1879,7 +1879,6 @@
             <w:tcBorders>
               <w:top w:val="single" w:sz="18" w:space="0" w:color="002F6C"/>
               <w:left w:val="single" w:sz="18" w:space="0" w:color="002F6C"/>
-              <w:bottom w:val="single" w:sz="18" w:space="0" w:color="002F6C"/>
               <w:right w:val="single" w:sz="8" w:space="0" w:color="002F6C"/>
             </w:tcBorders>
             <w:shd w:val="clear" w:color="auto" w:fill="002F6C"/>
@@ -1917,7 +1916,7 @@
         </w:tc>
         <w:tc>
           <w:tcPr>
-            <w:tcW w:w="1615" w:type="dxa"/>
+            <w:tcW w:w="1949" w:type="dxa"/>
             <w:tcBorders>
               <w:top w:val="single" w:sz="18" w:space="0" w:color="002F6C"/>
               <w:left w:val="single" w:sz="8" w:space="0" w:color="002F6C"/>
@@ -1956,7 +1955,7 @@
         </w:tc>
         <w:tc>
           <w:tcPr>
-            <w:tcW w:w="6867" w:type="dxa"/>
+            <w:tcW w:w="6533" w:type="dxa"/>
             <w:tcBorders>
               <w:top w:val="single" w:sz="18" w:space="0" w:color="002F6C"/>
               <w:left w:val="single" w:sz="8" w:space="0" w:color="002F6C"/>
@@ -2003,9 +2002,7 @@
             <w:tcW w:w="1627" w:type="dxa"/>
             <w:vMerge/>
             <w:tcBorders>
-              <w:top w:val="single" w:sz="18" w:space="0" w:color="002F6C"/>
               <w:left w:val="single" w:sz="18" w:space="0" w:color="002F6C"/>
-              <w:bottom w:val="single" w:sz="18" w:space="0" w:color="002F6C"/>
               <w:right w:val="single" w:sz="8" w:space="0" w:color="002F6C"/>
             </w:tcBorders>
             <w:vAlign w:val="center"/>
@@ -2024,11 +2021,11 @@
         </w:tc>
         <w:tc>
           <w:tcPr>
-            <w:tcW w:w="1615" w:type="dxa"/>
+            <w:tcW w:w="1949" w:type="dxa"/>
             <w:tcBorders>
               <w:top w:val="single" w:sz="8" w:space="0" w:color="002F6C"/>
               <w:left w:val="single" w:sz="8" w:space="0" w:color="002F6C"/>
-              <w:bottom w:val="single" w:sz="18" w:space="0" w:color="000000"/>
+              <w:bottom w:val="single" w:sz="8" w:space="0" w:color="002F6C"/>
               <w:right w:val="single" w:sz="8" w:space="0" w:color="002F6C"/>
             </w:tcBorders>
             <w:shd w:val="clear" w:color="auto" w:fill="auto"/>
@@ -2063,11 +2060,11 @@
         </w:tc>
         <w:tc>
           <w:tcPr>
-            <w:tcW w:w="6867" w:type="dxa"/>
+            <w:tcW w:w="6533" w:type="dxa"/>
             <w:tcBorders>
               <w:top w:val="single" w:sz="8" w:space="0" w:color="002F6C"/>
               <w:left w:val="single" w:sz="8" w:space="0" w:color="002F6C"/>
-              <w:bottom w:val="single" w:sz="18" w:space="0" w:color="000000"/>
+              <w:bottom w:val="single" w:sz="8" w:space="0" w:color="002F6C"/>
               <w:right w:val="single" w:sz="18" w:space="0" w:color="002F6C"/>
             </w:tcBorders>
             <w:shd w:val="clear" w:color="auto" w:fill="auto"/>
@@ -2101,6 +2098,215 @@
           </w:p>
         </w:tc>
       </w:tr>
+      <w:tr>
+        <w:trPr>
+          <w:trHeight w:val="695"/>
+        </w:trPr>
+        <w:tc>
+          <w:tcPr>
+            <w:tcW w:w="1627" w:type="dxa"/>
+            <w:vMerge/>
+            <w:tcBorders>
+              <w:left w:val="single" w:sz="18" w:space="0" w:color="002F6C"/>
+              <w:right w:val="single" w:sz="8" w:space="0" w:color="002F6C"/>
+            </w:tcBorders>
+            <w:vAlign w:val="center"/>
+          </w:tcPr>
+          <w:p>
+            <w:pPr>
+              <w:spacing w:after="0" w:line="240" w:lineRule="auto"/>
+              <w:rPr>
+                <w:rFonts w:ascii="Lexend" w:eastAsia="Times New Roman" w:hAnsi="Lexend" w:cs="Arial"/>
+                <w:kern w:val="0"/>
+                <w14:ligatures w14:val="none"/>
+              </w:rPr>
+            </w:pPr>
+          </w:p>
+        </w:tc>
+        <w:tc>
+          <w:tcPr>
+            <w:tcW w:w="1949" w:type="dxa"/>
+            <w:tcBorders>
+              <w:top w:val="single" w:sz="8" w:space="0" w:color="002F6C"/>
+              <w:left w:val="single" w:sz="8" w:space="0" w:color="002F6C"/>
+              <w:bottom w:val="single" w:sz="8" w:space="0" w:color="002F6C"/>
+              <w:right w:val="single" w:sz="8" w:space="0" w:color="002F6C"/>
+            </w:tcBorders>
+            <w:shd w:val="clear" w:color="auto" w:fill="auto"/>
+            <w:tcMar>
+              <w:top w:w="72" w:type="dxa"/>
+              <w:left w:w="144" w:type="dxa"/>
+              <w:bottom w:w="72" w:type="dxa"/>
+              <w:right w:w="144" w:type="dxa"/>
+            </w:tcMar>
+            <w:vAlign w:val="center"/>
+          </w:tcPr>
+          <w:p>
+            <w:pPr>
+              <w:spacing w:after="0" w:line="240" w:lineRule="auto"/>
+              <w:rPr>
+                <w:rFonts w:ascii="Lexend" w:eastAsia="Times New Roman" w:hAnsi="Lexend" w:cs="Arial"/>
+                <w:color w:val="000000" w:themeColor="dark1"/>
+                <w:kern w:val="24"/>
+                <w14:ligatures w14:val="none"/>
+              </w:rPr>
+            </w:pPr>
+            <w:r>
+              <w:rPr>
+                <w:rFonts w:ascii="Lexend" w:eastAsia="Times New Roman" w:hAnsi="Lexend" w:cs="Arial"/>
+                <w:color w:val="000000" w:themeColor="dark1"/>
+                <w:kern w:val="24"/>
+                <w14:ligatures w14:val="none"/>
+              </w:rPr>
+              <w:t>Professional+</w:t>
+            </w:r>
+          </w:p>
+        </w:tc>
+        <w:tc>
+          <w:tcPr>
+            <w:tcW w:w="6533" w:type="dxa"/>
+            <w:tcBorders>
+              <w:top w:val="single" w:sz="8" w:space="0" w:color="002F6C"/>
+              <w:left w:val="single" w:sz="8" w:space="0" w:color="002F6C"/>
+              <w:bottom w:val="single" w:sz="8" w:space="0" w:color="002F6C"/>
+              <w:right w:val="single" w:sz="18" w:space="0" w:color="002F6C"/>
+            </w:tcBorders>
+            <w:shd w:val="clear" w:color="auto" w:fill="auto"/>
+            <w:tcMar>
+              <w:top w:w="72" w:type="dxa"/>
+              <w:left w:w="144" w:type="dxa"/>
+              <w:bottom w:w="72" w:type="dxa"/>
+              <w:right w:w="144" w:type="dxa"/>
+            </w:tcMar>
+            <w:vAlign w:val="center"/>
+          </w:tcPr>
+          <w:p>
+            <w:pPr>
+              <w:spacing w:after="0" w:line="240" w:lineRule="auto"/>
+              <w:rPr>
+                <w:rFonts w:ascii="Lexend" w:eastAsia="Times New Roman" w:hAnsi="Lexend" w:cs="Arial"/>
+                <w:color w:val="000000" w:themeColor="dark1"/>
+                <w:kern w:val="24"/>
+                <w14:ligatures w14:val="none"/>
+              </w:rPr>
+            </w:pPr>
+            <w:r>
+              <w:rPr>
+                <w:rFonts w:ascii="Lexend" w:eastAsia="Times New Roman" w:hAnsi="Lexend" w:cs="Arial"/>
+                <w:color w:val="000000" w:themeColor="dark1"/>
+                <w:kern w:val="24"/>
+                <w14:ligatures w14:val="none"/>
+              </w:rPr>
+              <w:t>All career levels, excluding DL/IDL</w:t>
+            </w:r>
+          </w:p>
+        </w:tc>
+      </w:tr>
+      <w:tr>
+        <w:trPr>
+          <w:trHeight w:val="695"/>
+        </w:trPr>
+        <w:tc>
+          <w:tcPr>
+            <w:tcW w:w="1627" w:type="dxa"/>
+            <w:vMerge/>
+            <w:tcBorders>
+              <w:left w:val="single" w:sz="18" w:space="0" w:color="002F6C"/>
+              <w:bottom w:val="single" w:sz="18" w:space="0" w:color="002F6C"/>
+              <w:right w:val="single" w:sz="8" w:space="0" w:color="002F6C"/>
+            </w:tcBorders>
+            <w:vAlign w:val="center"/>
+          </w:tcPr>
+          <w:p>
+            <w:pPr>
+              <w:spacing w:after="0" w:line="240" w:lineRule="auto"/>
+              <w:rPr>
+                <w:rFonts w:ascii="Lexend" w:eastAsia="Times New Roman" w:hAnsi="Lexend" w:cs="Arial"/>
+                <w:kern w:val="0"/>
+                <w14:ligatures w14:val="none"/>
+              </w:rPr>
+            </w:pPr>
+          </w:p>
+        </w:tc>
+        <w:tc>
+          <w:tcPr>
+            <w:tcW w:w="1949" w:type="dxa"/>
+            <w:tcBorders>
+              <w:top w:val="single" w:sz="8" w:space="0" w:color="002F6C"/>
+              <w:left w:val="single" w:sz="8" w:space="0" w:color="002F6C"/>
+              <w:bottom w:val="single" w:sz="18" w:space="0" w:color="000000"/>
+              <w:right w:val="single" w:sz="8" w:space="0" w:color="002F6C"/>
+            </w:tcBorders>
+            <w:shd w:val="clear" w:color="auto" w:fill="auto"/>
+            <w:tcMar>
+              <w:top w:w="72" w:type="dxa"/>
+              <w:left w:w="144" w:type="dxa"/>
+              <w:bottom w:w="72" w:type="dxa"/>
+              <w:right w:w="144" w:type="dxa"/>
+            </w:tcMar>
+            <w:vAlign w:val="center"/>
+          </w:tcPr>
+          <w:p>
+            <w:pPr>
+              <w:spacing w:after="0" w:line="240" w:lineRule="auto"/>
+              <w:rPr>
+                <w:rFonts w:ascii="Lexend" w:eastAsia="Times New Roman" w:hAnsi="Lexend" w:cs="Arial"/>
+                <w:color w:val="000000" w:themeColor="dark1"/>
+                <w:kern w:val="24"/>
+                <w14:ligatures w14:val="none"/>
+              </w:rPr>
+            </w:pPr>
+            <w:r>
+              <w:rPr>
+                <w:rFonts w:ascii="Lexend" w:eastAsia="Times New Roman" w:hAnsi="Lexend" w:cs="Arial"/>
+                <w:color w:val="000000" w:themeColor="dark1"/>
+                <w:kern w:val="24"/>
+                <w14:ligatures w14:val="none"/>
+              </w:rPr>
+              <w:t>Manufacturing</w:t>
+            </w:r>
+          </w:p>
+        </w:tc>
+        <w:tc>
+          <w:tcPr>
+            <w:tcW w:w="6533" w:type="dxa"/>
+            <w:tcBorders>
+              <w:top w:val="single" w:sz="8" w:space="0" w:color="002F6C"/>
+              <w:left w:val="single" w:sz="8" w:space="0" w:color="002F6C"/>
+              <w:bottom w:val="single" w:sz="18" w:space="0" w:color="000000"/>
+              <w:right w:val="single" w:sz="18" w:space="0" w:color="002F6C"/>
+            </w:tcBorders>
+            <w:shd w:val="clear" w:color="auto" w:fill="auto"/>
+            <w:tcMar>
+              <w:top w:w="72" w:type="dxa"/>
+              <w:left w:w="144" w:type="dxa"/>
+              <w:bottom w:w="72" w:type="dxa"/>
+              <w:right w:w="144" w:type="dxa"/>
+            </w:tcMar>
+            <w:vAlign w:val="center"/>
+          </w:tcPr>
+          <w:p>
+            <w:pPr>
+              <w:spacing w:after="0" w:line="240" w:lineRule="auto"/>
+              <w:rPr>
+                <w:rFonts w:ascii="Lexend" w:eastAsia="Times New Roman" w:hAnsi="Lexend" w:cs="Arial"/>
+                <w:color w:val="000000" w:themeColor="dark1"/>
+                <w:kern w:val="24"/>
+                <w14:ligatures w14:val="none"/>
+              </w:rPr>
+            </w:pPr>
+            <w:r>
+              <w:rPr>
+                <w:rFonts w:ascii="Lexend" w:eastAsia="Times New Roman" w:hAnsi="Lexend" w:cs="Arial"/>
+                <w:color w:val="000000" w:themeColor="dark1"/>
+                <w:kern w:val="24"/>
+                <w14:ligatures w14:val="none"/>
+              </w:rPr>
+              <w:t>DL/IDL employees (Career Level is blank)</w:t>
+            </w:r>
+          </w:p>
+        </w:tc>
+      </w:tr>
     </w:tbl>
     <w:p>
       <w:pPr>
@@ -2170,7 +2376,14 @@
         <w:rPr>
           <w:rFonts w:ascii="Lexend" w:hAnsi="Lexend"/>
         </w:rPr>
-        <w:t>Retroactive entries: A move was entered after the data was previously pulled and backdated. For example, if a move was entered on 2/6 and backdated to be effective 1/1, it would not have been included in the January count in the February update, but it would be included in the in the January count in the March update.</w:t>
+        <w:t xml:space="preserve">Retroactive entries: A move was entered after the data was previously pulled and backdated. For example, if a move was entered on 2/6 and </w:t>
+      </w:r>
+      <w:r>
+        <w:rPr>
+          <w:rFonts w:ascii="Lexend" w:hAnsi="Lexend"/>
+        </w:rPr>
+        <w:lastRenderedPageBreak/>
+        <w:t>backdated to be effective 1/1, it would not have been included in the January count in the February update, but it would be included in the in the January count in the March update.</w:t>
       </w:r>
     </w:p>
     <w:p>
@@ -2188,7 +2401,6 @@
         <w:rPr>
           <w:rFonts w:ascii="Lexend" w:hAnsi="Lexend"/>
         </w:rPr>
-        <w:lastRenderedPageBreak/>
         <w:t>Data change: This metric is based on what the data is today and will reflect what the data is currently. For example, if a team is under IPS and then moves to AMC, they will show as always being in AMC.</w:t>
       </w:r>
     </w:p>

</xml_diff>